<commit_message>
uploaded project work and report, working on system architechture
</commit_message>
<xml_diff>
--- a/docs/Reports/Week_Report_ref.docx
+++ b/docs/Reports/Week_Report_ref.docx
@@ -1664,6 +1664,208 @@
         </w:rPr>
       </w:pPr>
     </w:p>
+    <w:p>
+      <w:pPr>
+        <w:jc w:val="both"/>
+        <w:rPr>
+          <w:rFonts w:cstheme="minorHAnsi"/>
+          <w:b/>
+          <w:bCs/>
+        </w:rPr>
+      </w:pPr>
+      <w:r>
+        <w:rPr>
+          <w:rFonts w:cstheme="minorHAnsi"/>
+          <w:b/>
+          <w:bCs/>
+        </w:rPr>
+        <w:t>System Architecture &amp; Implementation</w:t>
+      </w:r>
+    </w:p>
+    <w:p>
+      <w:pPr>
+        <w:jc w:val="both"/>
+        <w:rPr>
+          <w:rFonts w:cstheme="minorHAnsi"/>
+        </w:rPr>
+      </w:pPr>
+      <w:r>
+        <w:rPr>
+          <w:rFonts w:cstheme="minorHAnsi"/>
+          <w:i/>
+          <w:iCs/>
+        </w:rPr>
+        <w:t>(Approx. 6,000 words total)</w:t>
+      </w:r>
+    </w:p>
+    <w:p>
+      <w:pPr>
+        <w:jc w:val="both"/>
+        <w:rPr>
+          <w:rFonts w:cstheme="minorHAnsi"/>
+        </w:rPr>
+      </w:pPr>
+      <w:r>
+        <w:rPr>
+          <w:rFonts w:cstheme="minorHAnsi"/>
+          <w:b/>
+          <w:bCs/>
+        </w:rPr>
+        <w:t>Table of Contents:</w:t>
+      </w:r>
+    </w:p>
+    <w:p>
+      <w:pPr>
+        <w:numPr>
+          <w:ilvl w:val="0"/>
+          <w:numId w:val="8"/>
+        </w:numPr>
+        <w:jc w:val="both"/>
+        <w:rPr>
+          <w:rFonts w:cstheme="minorHAnsi"/>
+        </w:rPr>
+      </w:pPr>
+      <w:r>
+        <w:rPr>
+          <w:rFonts w:cstheme="minorHAnsi"/>
+        </w:rPr>
+        <w:t>Overview of System Design (400–600 words)</w:t>
+      </w:r>
+    </w:p>
+    <w:p>
+      <w:pPr>
+        <w:numPr>
+          <w:ilvl w:val="0"/>
+          <w:numId w:val="8"/>
+        </w:numPr>
+        <w:jc w:val="both"/>
+        <w:rPr>
+          <w:rFonts w:cstheme="minorHAnsi"/>
+        </w:rPr>
+      </w:pPr>
+      <w:r>
+        <w:rPr>
+          <w:rFonts w:cstheme="minorHAnsi"/>
+        </w:rPr>
+        <w:t>Technology Stack and Tools Used (700–900 words)</w:t>
+      </w:r>
+    </w:p>
+    <w:p>
+      <w:pPr>
+        <w:numPr>
+          <w:ilvl w:val="0"/>
+          <w:numId w:val="8"/>
+        </w:numPr>
+        <w:jc w:val="both"/>
+        <w:rPr>
+          <w:rFonts w:cstheme="minorHAnsi"/>
+        </w:rPr>
+      </w:pPr>
+      <w:r>
+        <w:rPr>
+          <w:rFonts w:cstheme="minorHAnsi"/>
+        </w:rPr>
+        <w:t>Data Flow and System Workflow Architecture (600–800 words)</w:t>
+      </w:r>
+    </w:p>
+    <w:p>
+      <w:pPr>
+        <w:numPr>
+          <w:ilvl w:val="0"/>
+          <w:numId w:val="8"/>
+        </w:numPr>
+        <w:jc w:val="both"/>
+        <w:rPr>
+          <w:rFonts w:cstheme="minorHAnsi"/>
+        </w:rPr>
+      </w:pPr>
+      <w:r>
+        <w:rPr>
+          <w:rFonts w:cstheme="minorHAnsi"/>
+        </w:rPr>
+        <w:t>Backend Architecture and Data Pipeline (800–1,000 words)</w:t>
+      </w:r>
+    </w:p>
+    <w:p>
+      <w:pPr>
+        <w:numPr>
+          <w:ilvl w:val="0"/>
+          <w:numId w:val="8"/>
+        </w:numPr>
+        <w:jc w:val="both"/>
+        <w:rPr>
+          <w:rFonts w:cstheme="minorHAnsi"/>
+        </w:rPr>
+      </w:pPr>
+      <w:r>
+        <w:rPr>
+          <w:rFonts w:cstheme="minorHAnsi"/>
+        </w:rPr>
+        <w:t>Frontend Architecture and Streamlit Integration (600–800 words)</w:t>
+      </w:r>
+    </w:p>
+    <w:p>
+      <w:pPr>
+        <w:numPr>
+          <w:ilvl w:val="0"/>
+          <w:numId w:val="8"/>
+        </w:numPr>
+        <w:jc w:val="both"/>
+        <w:rPr>
+          <w:rFonts w:cstheme="minorHAnsi"/>
+        </w:rPr>
+      </w:pPr>
+      <w:r>
+        <w:rPr>
+          <w:rFonts w:cstheme="minorHAnsi"/>
+        </w:rPr>
+        <w:t>Machine Learning &amp; NLP Implementation Details (900–1,200 words)</w:t>
+      </w:r>
+    </w:p>
+    <w:p>
+      <w:pPr>
+        <w:numPr>
+          <w:ilvl w:val="0"/>
+          <w:numId w:val="8"/>
+        </w:numPr>
+        <w:jc w:val="both"/>
+        <w:rPr>
+          <w:rFonts w:cstheme="minorHAnsi"/>
+        </w:rPr>
+      </w:pPr>
+      <w:r>
+        <w:rPr>
+          <w:rFonts w:cstheme="minorHAnsi"/>
+        </w:rPr>
+        <w:t>Gemini API Integration and Strategic Output Design (700–900 words)</w:t>
+      </w:r>
+    </w:p>
+    <w:p>
+      <w:pPr>
+        <w:numPr>
+          <w:ilvl w:val="0"/>
+          <w:numId w:val="8"/>
+        </w:numPr>
+        <w:jc w:val="both"/>
+        <w:rPr>
+          <w:rFonts w:cstheme="minorHAnsi"/>
+        </w:rPr>
+      </w:pPr>
+      <w:r>
+        <w:rPr>
+          <w:rFonts w:cstheme="minorHAnsi"/>
+        </w:rPr>
+        <w:t>Security, Modularity, and Extensibility (400–600 words)</w:t>
+      </w:r>
+    </w:p>
+    <w:p>
+      <w:pPr>
+        <w:jc w:val="both"/>
+        <w:rPr>
+          <w:rFonts w:cstheme="minorHAnsi"/>
+        </w:rPr>
+      </w:pPr>
+    </w:p>
     <w:sectPr>
       <w:pgSz w:w="11906" w:h="16838"/>
       <w:pgMar w:top="720" w:right="720" w:bottom="720" w:left="720" w:header="708" w:footer="708" w:gutter="0"/>
@@ -1677,6 +1879,119 @@
 <file path=word/numbering.xml><?xml version="1.0" encoding="utf-8"?>
 <w:numbering xmlns:wpc="http://schemas.microsoft.com/office/word/2010/wordprocessingCanvas" xmlns:cx="http://schemas.microsoft.com/office/drawing/2014/chartex" xmlns:cx1="http://schemas.microsoft.com/office/drawing/2015/9/8/chartex" xmlns:cx2="http://schemas.microsoft.com/office/drawing/2015/10/21/chartex" xmlns:cx3="http://schemas.microsoft.com/office/drawing/2016/5/9/chartex" xmlns:cx4="http://schemas.microsoft.com/office/drawing/2016/5/10/chartex" xmlns:cx5="http://schemas.microsoft.com/office/drawing/2016/5/11/chartex" xmlns:cx6="http://schemas.microsoft.com/office/drawing/2016/5/12/chartex" xmlns:cx7="http://schemas.microsoft.com/office/drawing/2016/5/13/chartex" xmlns:cx8="http://schemas.microsoft.com/office/drawing/2016/5/14/chartex" xmlns:mc="http://schemas.openxmlformats.org/markup-compatibility/2006" xmlns:aink="http://schemas.microsoft.com/office/drawing/2016/ink" xmlns:am3d="http://schemas.microsoft.com/office/drawing/2017/model3d" xmlns:o="urn:schemas-microsoft-com:office:office" xmlns:oel="http://schemas.microsoft.com/office/2019/extlst" xmlns:r="http://schemas.openxmlformats.org/officeDocument/2006/relationships" xmlns:m="http://schemas.openxmlformats.org/officeDocument/2006/math" xmlns:v="urn:schemas-microsoft-com:vml" xmlns:wp14="http://schemas.microsoft.com/office/word/2010/wordprocessingDrawing" xmlns:wp="http://schemas.openxmlformats.org/drawingml/2006/wordprocessingDrawing" xmlns:w10="urn:schemas-microsoft-com:office:word" xmlns:w="http://schemas.openxmlformats.org/wordprocessingml/2006/main" xmlns:w14="http://schemas.microsoft.com/office/word/2010/wordml" xmlns:w15="http://schemas.microsoft.com/office/word/2012/wordml" xmlns:w16cex="http://schemas.microsoft.com/office/word/2018/wordml/cex" xmlns:w16cid="http://schemas.microsoft.com/office/word/2016/wordml/cid" xmlns:w16="http://schemas.microsoft.com/office/word/2018/wordml" xmlns:w16du="http://schemas.microsoft.com/office/word/2023/wordml/word16du" xmlns:w16sdtdh="http://schemas.microsoft.com/office/word/2020/wordml/sdtdatahash" xmlns:w16sdtfl="http://schemas.microsoft.com/office/word/2024/wordml/sdtformatlock" xmlns:w16se="http://schemas.microsoft.com/office/word/2015/wordml/symex" xmlns:wpg="http://schemas.microsoft.com/office/word/2010/wordprocessingGroup" xmlns:wpi="http://schemas.microsoft.com/office/word/2010/wordprocessingInk" xmlns:wne="http://schemas.microsoft.com/office/word/2006/wordml" xmlns:wps="http://schemas.microsoft.com/office/word/2010/wordprocessingShape" mc:Ignorable="w14 w15 w16se w16cid w16 w16cex w16sdtdh w16sdtfl w16du wp14">
   <w:abstractNum w:abstractNumId="0" w15:restartNumberingAfterBreak="0">
+    <w:nsid w:val="04107ABC"/>
+    <w:multiLevelType w:val="multilevel"/>
+    <w:tmpl w:val="B914B0DA"/>
+    <w:lvl w:ilvl="0">
+      <w:start w:val="1"/>
+      <w:numFmt w:val="decimal"/>
+      <w:lvlText w:val="%1."/>
+      <w:lvlJc w:val="left"/>
+      <w:pPr>
+        <w:tabs>
+          <w:tab w:val="num" w:pos="720"/>
+        </w:tabs>
+        <w:ind w:left="720" w:hanging="360"/>
+      </w:pPr>
+    </w:lvl>
+    <w:lvl w:ilvl="1" w:tentative="1">
+      <w:start w:val="1"/>
+      <w:numFmt w:val="decimal"/>
+      <w:lvlText w:val="%2."/>
+      <w:lvlJc w:val="left"/>
+      <w:pPr>
+        <w:tabs>
+          <w:tab w:val="num" w:pos="1440"/>
+        </w:tabs>
+        <w:ind w:left="1440" w:hanging="360"/>
+      </w:pPr>
+    </w:lvl>
+    <w:lvl w:ilvl="2" w:tentative="1">
+      <w:start w:val="1"/>
+      <w:numFmt w:val="decimal"/>
+      <w:lvlText w:val="%3."/>
+      <w:lvlJc w:val="left"/>
+      <w:pPr>
+        <w:tabs>
+          <w:tab w:val="num" w:pos="2160"/>
+        </w:tabs>
+        <w:ind w:left="2160" w:hanging="360"/>
+      </w:pPr>
+    </w:lvl>
+    <w:lvl w:ilvl="3" w:tentative="1">
+      <w:start w:val="1"/>
+      <w:numFmt w:val="decimal"/>
+      <w:lvlText w:val="%4."/>
+      <w:lvlJc w:val="left"/>
+      <w:pPr>
+        <w:tabs>
+          <w:tab w:val="num" w:pos="2880"/>
+        </w:tabs>
+        <w:ind w:left="2880" w:hanging="360"/>
+      </w:pPr>
+    </w:lvl>
+    <w:lvl w:ilvl="4" w:tentative="1">
+      <w:start w:val="1"/>
+      <w:numFmt w:val="decimal"/>
+      <w:lvlText w:val="%5."/>
+      <w:lvlJc w:val="left"/>
+      <w:pPr>
+        <w:tabs>
+          <w:tab w:val="num" w:pos="3600"/>
+        </w:tabs>
+        <w:ind w:left="3600" w:hanging="360"/>
+      </w:pPr>
+    </w:lvl>
+    <w:lvl w:ilvl="5" w:tentative="1">
+      <w:start w:val="1"/>
+      <w:numFmt w:val="decimal"/>
+      <w:lvlText w:val="%6."/>
+      <w:lvlJc w:val="left"/>
+      <w:pPr>
+        <w:tabs>
+          <w:tab w:val="num" w:pos="4320"/>
+        </w:tabs>
+        <w:ind w:left="4320" w:hanging="360"/>
+      </w:pPr>
+    </w:lvl>
+    <w:lvl w:ilvl="6" w:tentative="1">
+      <w:start w:val="1"/>
+      <w:numFmt w:val="decimal"/>
+      <w:lvlText w:val="%7."/>
+      <w:lvlJc w:val="left"/>
+      <w:pPr>
+        <w:tabs>
+          <w:tab w:val="num" w:pos="5040"/>
+        </w:tabs>
+        <w:ind w:left="5040" w:hanging="360"/>
+      </w:pPr>
+    </w:lvl>
+    <w:lvl w:ilvl="7" w:tentative="1">
+      <w:start w:val="1"/>
+      <w:numFmt w:val="decimal"/>
+      <w:lvlText w:val="%8."/>
+      <w:lvlJc w:val="left"/>
+      <w:pPr>
+        <w:tabs>
+          <w:tab w:val="num" w:pos="5760"/>
+        </w:tabs>
+        <w:ind w:left="5760" w:hanging="360"/>
+      </w:pPr>
+    </w:lvl>
+    <w:lvl w:ilvl="8" w:tentative="1">
+      <w:start w:val="1"/>
+      <w:numFmt w:val="decimal"/>
+      <w:lvlText w:val="%9."/>
+      <w:lvlJc w:val="left"/>
+      <w:pPr>
+        <w:tabs>
+          <w:tab w:val="num" w:pos="6480"/>
+        </w:tabs>
+        <w:ind w:left="6480" w:hanging="360"/>
+      </w:pPr>
+    </w:lvl>
+  </w:abstractNum>
+  <w:abstractNum w:abstractNumId="1" w15:restartNumberingAfterBreak="0">
     <w:nsid w:val="092158B3"/>
     <w:multiLevelType w:val="multilevel"/>
     <w:tmpl w:val="0988E8CA"/>
@@ -1825,7 +2140,7 @@
       </w:rPr>
     </w:lvl>
   </w:abstractNum>
-  <w:abstractNum w:abstractNumId="1" w15:restartNumberingAfterBreak="0">
+  <w:abstractNum w:abstractNumId="2" w15:restartNumberingAfterBreak="0">
     <w:nsid w:val="09553FBD"/>
     <w:multiLevelType w:val="multilevel"/>
     <w:tmpl w:val="EB3AAE5E"/>
@@ -1974,7 +2289,7 @@
       </w:rPr>
     </w:lvl>
   </w:abstractNum>
-  <w:abstractNum w:abstractNumId="2" w15:restartNumberingAfterBreak="0">
+  <w:abstractNum w:abstractNumId="3" w15:restartNumberingAfterBreak="0">
     <w:nsid w:val="1C0469BA"/>
     <w:multiLevelType w:val="multilevel"/>
     <w:tmpl w:val="C2DCFAA6"/>
@@ -2123,7 +2438,7 @@
       </w:rPr>
     </w:lvl>
   </w:abstractNum>
-  <w:abstractNum w:abstractNumId="3" w15:restartNumberingAfterBreak="0">
+  <w:abstractNum w:abstractNumId="4" w15:restartNumberingAfterBreak="0">
     <w:nsid w:val="1F890F9E"/>
     <w:multiLevelType w:val="multilevel"/>
     <w:tmpl w:val="C39A7662"/>
@@ -2272,7 +2587,7 @@
       </w:rPr>
     </w:lvl>
   </w:abstractNum>
-  <w:abstractNum w:abstractNumId="4" w15:restartNumberingAfterBreak="0">
+  <w:abstractNum w:abstractNumId="5" w15:restartNumberingAfterBreak="0">
     <w:nsid w:val="31D74CD1"/>
     <w:multiLevelType w:val="multilevel"/>
     <w:tmpl w:val="442E160A"/>
@@ -2421,7 +2736,7 @@
       </w:rPr>
     </w:lvl>
   </w:abstractNum>
-  <w:abstractNum w:abstractNumId="5" w15:restartNumberingAfterBreak="0">
+  <w:abstractNum w:abstractNumId="6" w15:restartNumberingAfterBreak="0">
     <w:nsid w:val="4CD66DE5"/>
     <w:multiLevelType w:val="multilevel"/>
     <w:tmpl w:val="551EC09A"/>
@@ -2570,7 +2885,7 @@
       </w:rPr>
     </w:lvl>
   </w:abstractNum>
-  <w:abstractNum w:abstractNumId="6" w15:restartNumberingAfterBreak="0">
+  <w:abstractNum w:abstractNumId="7" w15:restartNumberingAfterBreak="0">
     <w:nsid w:val="6BA84F40"/>
     <w:multiLevelType w:val="multilevel"/>
     <w:tmpl w:val="42AE7D02"/>
@@ -2720,25 +3035,28 @@
     </w:lvl>
   </w:abstractNum>
   <w:num w:numId="1" w16cid:durableId="468790267">
+    <w:abstractNumId w:val="3"/>
+  </w:num>
+  <w:num w:numId="2" w16cid:durableId="324015825">
+    <w:abstractNumId w:val="1"/>
+  </w:num>
+  <w:num w:numId="3" w16cid:durableId="1843009749">
     <w:abstractNumId w:val="2"/>
   </w:num>
-  <w:num w:numId="2" w16cid:durableId="324015825">
-    <w:abstractNumId w:val="0"/>
+  <w:num w:numId="4" w16cid:durableId="1031224966">
+    <w:abstractNumId w:val="6"/>
   </w:num>
-  <w:num w:numId="3" w16cid:durableId="1843009749">
-    <w:abstractNumId w:val="1"/>
+  <w:num w:numId="5" w16cid:durableId="163475678">
+    <w:abstractNumId w:val="7"/>
   </w:num>
-  <w:num w:numId="4" w16cid:durableId="1031224966">
+  <w:num w:numId="6" w16cid:durableId="2126537321">
     <w:abstractNumId w:val="5"/>
   </w:num>
-  <w:num w:numId="5" w16cid:durableId="163475678">
-    <w:abstractNumId w:val="6"/>
-  </w:num>
-  <w:num w:numId="6" w16cid:durableId="2126537321">
+  <w:num w:numId="7" w16cid:durableId="376584940">
     <w:abstractNumId w:val="4"/>
   </w:num>
-  <w:num w:numId="7" w16cid:durableId="376584940">
-    <w:abstractNumId w:val="3"/>
+  <w:num w:numId="8" w16cid:durableId="449589128">
+    <w:abstractNumId w:val="0"/>
   </w:num>
 </w:numbering>
 </file>

</xml_diff>